<commit_message>
Added custom mapping specifications
</commit_message>
<xml_diff>
--- a/Custom Mapping Extension for WFS Integration.docx
+++ b/Custom Mapping Extension for WFS Integration.docx
@@ -7,8 +7,6 @@
         <w:spacing w:before="3000"/>
         <w:jc w:val="center"/>
       </w:pPr>
-      <w:bookmarkStart w:id="0" w:name="_GoBack"/>
-      <w:bookmarkEnd w:id="0"/>
       <w:r>
         <w:rPr>
           <w:rFonts w:ascii="Tahoma" w:eastAsia="Tahoma" w:hAnsi="Tahoma" w:cs="Tahoma"/>
@@ -22,6 +20,8 @@
       <w:r>
         <w:br w:type="page"/>
       </w:r>
+      <w:bookmarkStart w:id="0" w:name="_GoBack"/>
+      <w:bookmarkEnd w:id="0"/>
     </w:p>
     <w:p>
       <w:pPr>
@@ -1200,8 +1200,7 @@
     <w:sectPr>
       <w:headerReference w:type="default" r:id="rId15"/>
       <w:footerReference w:type="default" r:id="rId16"/>
-      <w:headerReference w:type="first" r:id="rId17"/>
-      <w:footerReference w:type="first" r:id="rId18"/>
+      <w:footerReference w:type="first" r:id="rId17"/>
       <w:pgSz w:w="11905" w:h="16838"/>
       <w:pgMar w:top="800" w:right="800" w:bottom="800" w:left="800" w:header="400" w:footer="400" w:gutter="0"/>
       <w:cols w:space="720"/>
@@ -1262,15 +1261,29 @@
       </w:rPr>
       <w:t xml:space="preserve"> / </w:t>
     </w:r>
-    <w:fldSimple w:instr="NUMPAGES  \* Arabic  \* MERGEFORMAT">
-      <w:r>
-        <w:rPr>
-          <w:color w:val="969696"/>
-          <w:sz w:val="18"/>
-        </w:rPr>
-        <w:t>7</w:t>
-      </w:r>
-    </w:fldSimple>
+    <w:r>
+      <w:fldChar w:fldCharType="begin"/>
+    </w:r>
+    <w:r>
+      <w:instrText>NUMPAGES  \* Arabic  \* MERGEFORMAT</w:instrText>
+    </w:r>
+    <w:r>
+      <w:fldChar w:fldCharType="separate"/>
+    </w:r>
+    <w:r>
+      <w:rPr>
+        <w:color w:val="969696"/>
+        <w:sz w:val="18"/>
+      </w:rPr>
+      <w:t>7</w:t>
+    </w:r>
+    <w:r>
+      <w:rPr>
+        <w:color w:val="969696"/>
+        <w:sz w:val="18"/>
+      </w:rPr>
+      <w:fldChar w:fldCharType="end"/>
+    </w:r>
   </w:p>
 </w:ftr>
 </file>
@@ -1286,7 +1299,21 @@
         <w:color w:val="969696"/>
         <w:sz w:val="18"/>
       </w:rPr>
-      <w:t>Copyright © 2019 by John Palermo. All Rights Reserved.</w:t>
+      <w:t xml:space="preserve">Copyright © 2019 by </w:t>
+    </w:r>
+    <w:r>
+      <w:rPr>
+        <w:color w:val="969696"/>
+        <w:sz w:val="18"/>
+      </w:rPr>
+      <w:t>IN-RGY</w:t>
+    </w:r>
+    <w:r>
+      <w:rPr>
+        <w:color w:val="969696"/>
+        <w:sz w:val="18"/>
+      </w:rPr>
+      <w:t>. All Rights Reserved.</w:t>
     </w:r>
   </w:p>
 </w:ftr>
@@ -1325,12 +1352,6 @@
       <w:t>Custom Mapping Extension for WFS Integration</w:t>
     </w:r>
   </w:p>
-</w:hdr>
-</file>
-
-<file path=word/header2.xml><?xml version="1.0" encoding="utf-8"?>
-<w:hdr xmlns:wpc="http://schemas.microsoft.com/office/word/2010/wordprocessingCanvas" xmlns:cx="http://schemas.microsoft.com/office/drawing/2014/chartex" xmlns:cx1="http://schemas.microsoft.com/office/drawing/2015/9/8/chartex" xmlns:cx2="http://schemas.microsoft.com/office/drawing/2015/10/21/chartex" xmlns:cx3="http://schemas.microsoft.com/office/drawing/2016/5/9/chartex" xmlns:cx4="http://schemas.microsoft.com/office/drawing/2016/5/10/chartex" xmlns:cx5="http://schemas.microsoft.com/office/drawing/2016/5/11/chartex" xmlns:cx6="http://schemas.microsoft.com/office/drawing/2016/5/12/chartex" xmlns:cx7="http://schemas.microsoft.com/office/drawing/2016/5/13/chartex" xmlns:cx8="http://schemas.microsoft.com/office/drawing/2016/5/14/chartex" xmlns:mc="http://schemas.openxmlformats.org/markup-compatibility/2006" xmlns:aink="http://schemas.microsoft.com/office/drawing/2016/ink" xmlns:am3d="http://schemas.microsoft.com/office/drawing/2017/model3d" xmlns:o="urn:schemas-microsoft-com:office:office" xmlns:r="http://schemas.openxmlformats.org/officeDocument/2006/relationships" xmlns:m="http://schemas.openxmlformats.org/officeDocument/2006/math" xmlns:v="urn:schemas-microsoft-com:vml" xmlns:wp14="http://schemas.microsoft.com/office/word/2010/wordprocessingDrawing" xmlns:wp="http://schemas.openxmlformats.org/drawingml/2006/wordprocessingDrawing" xmlns:w10="urn:schemas-microsoft-com:office:word" xmlns:w="http://schemas.openxmlformats.org/wordprocessingml/2006/main" xmlns:w14="http://schemas.microsoft.com/office/word/2010/wordml" xmlns:w15="http://schemas.microsoft.com/office/word/2012/wordml" xmlns:w16cid="http://schemas.microsoft.com/office/word/2016/wordml/cid" xmlns:w16se="http://schemas.microsoft.com/office/word/2015/wordml/symex" xmlns:wpg="http://schemas.microsoft.com/office/word/2010/wordprocessingGroup" xmlns:wpi="http://schemas.microsoft.com/office/word/2010/wordprocessingInk" xmlns:wne="http://schemas.microsoft.com/office/word/2006/wordml" xmlns:wps="http://schemas.microsoft.com/office/word/2010/wordprocessingShape" mc:Ignorable="w14 w15 w16se w16cid wp14">
-  <w:p/>
 </w:hdr>
 </file>
 

</xml_diff>